<commit_message>
It says I need to commit something.
</commit_message>
<xml_diff>
--- a/Requirement and Technical Documents/Finished Product Stuff/Team FEUD - Requirements Document.docx
+++ b/Requirement and Technical Documents/Finished Product Stuff/Team FEUD - Requirements Document.docx
@@ -36,29 +36,13 @@
         <w:t xml:space="preserve"> </w:t>
       </w:r>
       <w:r>
-        <w:t xml:space="preserve">bot. </w:t>
-      </w:r>
-      <w:proofErr w:type="gramStart"/>
-      <w:r>
-        <w:t>Essentially</w:t>
-      </w:r>
-      <w:proofErr w:type="gramEnd"/>
-      <w:r>
-        <w:t xml:space="preserve"> it will simulate very basic Artificial Intelligence (AI) through interaction with the user. The program will accept input in the form of grammatically correct English and respond appropriately—also in English.</w:t>
+        <w:t>bot. Essentially it will simulate very basic Artificial Intelligence (AI) through interaction with the user. The program will accept input in the form of grammatically correct English and respond appropriately—also in English.</w:t>
       </w:r>
     </w:p>
     <w:p/>
     <w:p>
       <w:r>
-        <w:t>The program will utilize dictionary files to detect words and determine the part of speech they belong to. (</w:t>
-      </w:r>
-      <w:proofErr w:type="gramStart"/>
-      <w:r>
-        <w:t>i.e</w:t>
-      </w:r>
-      <w:proofErr w:type="gramEnd"/>
-      <w:r>
-        <w:t>. noun, verb, article, etc.) It will then attempt to construct a comprehensible sentence by analyzing how those parts of speech should interact based on a set of rules.</w:t>
+        <w:t>The program will utilize dictionary files to detect words and determine the part of speech they belong to. (i.e. noun, verb, article, etc.) It will then attempt to construct a comprehensible sentence by analyzing how those parts of speech should interact based on a set of rules.</w:t>
       </w:r>
     </w:p>
     <w:p/>
@@ -146,7 +130,15 @@
     </w:p>
     <w:p>
       <w:r>
-        <w:t>Our program will be much more limited than we would have hoped because of time. There are things we would like to implement, but will most likely have to exclude. These are: remembering new words that are not stored in the dictionary files for later, decipher unknown words base on context, interacting through a GUI, detecting errors in spelling and grammar, and conjugating words. These are ambitious goals and we would like to implement them if possible.</w:t>
+        <w:t xml:space="preserve">Our program will be much more limited than we would have hoped because of time. There are things we would like to implement, but will most likely have to exclude. These are: remembering new words that are not stored in the dictionary files for later, decipher unknown words base on context, interacting through a GUI, detecting errors in spelling and grammar, and </w:t>
+      </w:r>
+      <w:r>
+        <w:t xml:space="preserve">truly </w:t>
+      </w:r>
+      <w:bookmarkStart w:id="0" w:name="_GoBack"/>
+      <w:bookmarkEnd w:id="0"/>
+      <w:r>
+        <w:t>conjugating words. These are ambitious goals and we would like to implement them if possible.</w:t>
       </w:r>
     </w:p>
     <w:p/>
@@ -285,10 +277,7 @@
         <w:t>Steve Halladay</w:t>
       </w:r>
     </w:p>
-    <w:p>
-      <w:bookmarkStart w:id="0" w:name="_GoBack"/>
-      <w:bookmarkEnd w:id="0"/>
-    </w:p>
+    <w:p/>
     <w:sectPr>
       <w:pgSz w:w="12240" w:h="15840"/>
       <w:pgMar w:top="1440" w:right="1440" w:bottom="1440" w:left="1440" w:header="720" w:footer="720" w:gutter="0"/>

</xml_diff>